<commit_message>
update Medical POA to include phone numbers for agents and alternate agents with ordinals for first, second, etc.
</commit_message>
<xml_diff>
--- a/public/docx-templates/TX_MPOA_Template.docx
+++ b/public/docx-templates/TX_MPOA_Template.docx
@@ -44,7 +44,15 @@
         <w:t xml:space="preserve">I, </w:t>
       </w:r>
       <w:r>
-        <w:t>{clientName}</w:t>
+        <w:t>{</w:t>
+      </w:r>
+      <w:proofErr w:type="spellStart"/>
+      <w:r>
+        <w:t>clientName</w:t>
+      </w:r>
+      <w:proofErr w:type="spellEnd"/>
+      <w:r>
+        <w:t>}</w:t>
       </w:r>
       <w:r>
         <w:t xml:space="preserve"> </w:t>
@@ -76,7 +84,31 @@
         <w:tab/>
       </w:r>
       <w:r>
-        <w:t>{mpoaPrimaryAgentName.length&gt;1 ? mpoaPrimaryAgentName : blankLine}</w:t>
+        <w:t>{</w:t>
+      </w:r>
+      <w:proofErr w:type="spellStart"/>
+      <w:r>
+        <w:t>mpoaPrimaryAgentName.length</w:t>
+      </w:r>
+      <w:proofErr w:type="spellEnd"/>
+      <w:r>
+        <w:t xml:space="preserve">&gt;1 ? </w:t>
+      </w:r>
+      <w:proofErr w:type="spellStart"/>
+      <w:r>
+        <w:t>mpoaPrimaryAgentName</w:t>
+      </w:r>
+      <w:proofErr w:type="spellEnd"/>
+      <w:r>
+        <w:t xml:space="preserve"> : </w:t>
+      </w:r>
+      <w:proofErr w:type="spellStart"/>
+      <w:r>
+        <w:t>blankLine</w:t>
+      </w:r>
+      <w:proofErr w:type="spellEnd"/>
+      <w:r>
+        <w:t>}</w:t>
       </w:r>
     </w:p>
     <w:p>
@@ -106,7 +138,31 @@
         <w:t xml:space="preserve">  </w:t>
       </w:r>
       <w:r>
-        <w:t>{mpoaPrimaryAgentAddress.length&gt;1 ? mpoaPrimaryAgentAddress : blankLine}</w:t>
+        <w:t>{</w:t>
+      </w:r>
+      <w:proofErr w:type="spellStart"/>
+      <w:r>
+        <w:t>mpoaPrimaryAgentAddress.length</w:t>
+      </w:r>
+      <w:proofErr w:type="spellEnd"/>
+      <w:r>
+        <w:t xml:space="preserve">&gt;1 ? </w:t>
+      </w:r>
+      <w:proofErr w:type="spellStart"/>
+      <w:r>
+        <w:t>mpoaPrimaryAgentAddress</w:t>
+      </w:r>
+      <w:proofErr w:type="spellEnd"/>
+      <w:r>
+        <w:t xml:space="preserve"> : </w:t>
+      </w:r>
+      <w:proofErr w:type="spellStart"/>
+      <w:r>
+        <w:t>blankLine</w:t>
+      </w:r>
+      <w:proofErr w:type="spellEnd"/>
+      <w:r>
+        <w:t>}</w:t>
       </w:r>
     </w:p>
     <w:p>
@@ -135,7 +191,31 @@
         <w:t xml:space="preserve">  </w:t>
       </w:r>
       <w:r>
-        <w:t>{mpoaPrimaryAgentPhone.length&gt;1 ? mpoaPrimaryAgentPhone : blankLine}</w:t>
+        <w:t>{</w:t>
+      </w:r>
+      <w:proofErr w:type="spellStart"/>
+      <w:r>
+        <w:t>mpoaPrimaryAgentPhone.length</w:t>
+      </w:r>
+      <w:proofErr w:type="spellEnd"/>
+      <w:r>
+        <w:t xml:space="preserve">&gt;1 ? </w:t>
+      </w:r>
+      <w:proofErr w:type="spellStart"/>
+      <w:r>
+        <w:t>mpoaPrimaryAgentPhone</w:t>
+      </w:r>
+      <w:proofErr w:type="spellEnd"/>
+      <w:r>
+        <w:t xml:space="preserve"> : </w:t>
+      </w:r>
+      <w:proofErr w:type="spellStart"/>
+      <w:r>
+        <w:t>blankLine</w:t>
+      </w:r>
+      <w:proofErr w:type="spellEnd"/>
+      <w:r>
+        <w:t>}</w:t>
       </w:r>
       <w:r>
         <w:t xml:space="preserve"> </w:t>
@@ -230,335 +310,109 @@
     </w:p>
     <w:p>
       <w:pPr>
-        <w:pStyle w:val="TextHeading3"/>
+        <w:pStyle w:val="TextHeading2"/>
         <w:widowControl w:val="0"/>
-        <w:ind w:left="1350" w:hanging="630"/>
-      </w:pPr>
-    </w:p>
-    <w:p>
-      <w:pPr>
-        <w:pStyle w:val="TextHeading3"/>
-        <w:keepNext/>
-        <w:keepLines/>
+      </w:pPr>
+    </w:p>
+    <w:p>
+      <w:pPr>
+        <w:pStyle w:val="TextHeading2"/>
         <w:widowControl w:val="0"/>
-        <w:ind w:left="1350" w:hanging="630"/>
+        <w:ind w:firstLine="720"/>
+      </w:pPr>
+      <w:r>
+        <w:t>{#mpoaAgents}</w:t>
+      </w:r>
+    </w:p>
+    <w:p>
+      <w:pPr>
+        <w:pStyle w:val="TextHeading2"/>
+        <w:widowControl w:val="0"/>
+        <w:ind w:firstLine="720"/>
+      </w:pPr>
+      <w:r>
         <w:rPr>
           <w:u w:val="single"/>
         </w:rPr>
-      </w:pPr>
-      <w:r>
-        <w:t>A.</w:t>
+        <w:t>{ordinal} Alternate Agent</w:t>
+      </w:r>
+      <w:r>
+        <w:t>:</w:t>
+      </w:r>
+    </w:p>
+    <w:p>
+      <w:pPr>
+        <w:pStyle w:val="TextHeading2"/>
+        <w:widowControl w:val="0"/>
+        <w:ind w:left="720" w:firstLine="720"/>
+      </w:pPr>
+      <w:r>
+        <w:t>Name:</w:t>
       </w:r>
       <w:r>
         <w:tab/>
-      </w:r>
-      <w:r>
-        <w:rPr>
-          <w:u w:val="single"/>
-        </w:rPr>
-        <w:t>First Alternate Agent:</w:t>
-      </w:r>
-    </w:p>
-    <w:p>
-      <w:pPr>
-        <w:pStyle w:val="TextHeading3"/>
-        <w:keepNext/>
-        <w:keepLines/>
+        <w:t>{name}</w:t>
+      </w:r>
+    </w:p>
+    <w:p>
+      <w:pPr>
+        <w:pStyle w:val="TextHeading2"/>
         <w:widowControl w:val="0"/>
-        <w:tabs>
-          <w:tab w:val="left" w:pos="2520"/>
-        </w:tabs>
-        <w:ind w:left="1620" w:hanging="900"/>
-        <w:jc w:val="left"/>
-      </w:pPr>
+        <w:ind w:left="720" w:firstLine="720"/>
+      </w:pPr>
+      <w:r>
+        <w:t>Address: {address}</w:t>
+      </w:r>
+    </w:p>
+    <w:p>
+      <w:pPr>
+        <w:pStyle w:val="TextHeading2"/>
+        <w:widowControl w:val="0"/>
+        <w:ind w:left="720" w:firstLine="720"/>
+      </w:pPr>
+      <w:r>
+        <w:t>Phone:</w:t>
+      </w:r>
       <w:r>
         <w:tab/>
-        <w:t>Name:</w:t>
-      </w:r>
-      <w:r>
-        <w:tab/>
-      </w:r>
-      <w:r>
-        <w:t>{mpoaAgents[0].name.length&gt;1 ? mpoaAgents[0].name : blankLine}</w:t>
-      </w:r>
-    </w:p>
-    <w:p>
-      <w:pPr>
-        <w:pStyle w:val="TextHeading3"/>
-        <w:keepNext/>
-        <w:keepLines/>
+      </w:r>
+      <w:r>
+        <w:t xml:space="preserve">   </w:t>
+      </w:r>
+      <w:r>
+        <w:t>{phone}</w:t>
+      </w:r>
+    </w:p>
+    <w:p>
+      <w:pPr>
+        <w:pStyle w:val="TextHeading2"/>
         <w:widowControl w:val="0"/>
-        <w:tabs>
-          <w:tab w:val="left" w:pos="2520"/>
-        </w:tabs>
-        <w:ind w:left="1620" w:hanging="900"/>
-        <w:jc w:val="left"/>
-        <w:rPr>
-          <w:u w:val="single"/>
-        </w:rPr>
-      </w:pPr>
-      <w:r>
-        <w:tab/>
-        <w:t>Address:</w:t>
-      </w:r>
-      <w:r>
-        <w:t xml:space="preserve"> {mpoaAgents[0].address.length&gt;1</w:t>
-      </w:r>
-      <w:r>
-        <w:t xml:space="preserve"> ? mpoaAgents[0].address : blankLine</w:t>
-      </w:r>
+        <w:ind w:left="720" w:firstLine="720"/>
+      </w:pPr>
+    </w:p>
+    <w:p>
+      <w:pPr>
+        <w:pStyle w:val="TextHeading2"/>
+        <w:widowControl w:val="0"/>
+        <w:ind w:firstLine="720"/>
+      </w:pPr>
+      <w:r>
+        <w:t>{/</w:t>
+      </w:r>
+      <w:proofErr w:type="spellStart"/>
+      <w:r>
+        <w:t>mpoaAgents</w:t>
+      </w:r>
+      <w:proofErr w:type="spellEnd"/>
       <w:r>
         <w:t>}</w:t>
       </w:r>
     </w:p>
     <w:p>
       <w:pPr>
-        <w:pStyle w:val="TextHeading3"/>
-        <w:keepNext/>
-        <w:keepLines/>
+        <w:pStyle w:val="TextHeading2"/>
         <w:widowControl w:val="0"/>
-        <w:tabs>
-          <w:tab w:val="left" w:pos="2520"/>
-        </w:tabs>
-        <w:spacing w:after="120"/>
-        <w:ind w:left="1620" w:hanging="900"/>
-        <w:jc w:val="left"/>
-      </w:pPr>
-      <w:r>
-        <w:tab/>
-        <w:t>Phone:</w:t>
-      </w:r>
-      <w:r>
-        <w:t xml:space="preserve"> </w:t>
-      </w:r>
-      <w:r>
-        <w:t xml:space="preserve"> </w:t>
-      </w:r>
-      <w:r>
-        <w:t xml:space="preserve">  </w:t>
-      </w:r>
-      <w:r>
-        <w:t>{mpoaAgents[0].phone.length&gt;1 ? mpoaAgents[0].phone: blankLine}</w:t>
-      </w:r>
-    </w:p>
-    <w:p>
-      <w:pPr>
-        <w:pStyle w:val="TextHeading3"/>
-        <w:keepNext/>
-        <w:keepLines/>
-        <w:widowControl w:val="0"/>
-        <w:ind w:left="1350" w:hanging="630"/>
-        <w:rPr>
-          <w:u w:val="single"/>
-        </w:rPr>
-      </w:pPr>
-      <w:r>
-        <w:t>B</w:t>
-      </w:r>
-      <w:r>
-        <w:tab/>
-      </w:r>
-      <w:r>
-        <w:rPr>
-          <w:u w:val="single"/>
-        </w:rPr>
-        <w:t xml:space="preserve">Second </w:t>
-      </w:r>
-      <w:r>
-        <w:rPr>
-          <w:u w:val="single"/>
-        </w:rPr>
-        <w:t>Alternate Agent:</w:t>
-      </w:r>
-    </w:p>
-    <w:p>
-      <w:pPr>
-        <w:pStyle w:val="TextHeading3"/>
-        <w:keepNext/>
-        <w:keepLines/>
-        <w:widowControl w:val="0"/>
-        <w:tabs>
-          <w:tab w:val="left" w:pos="2520"/>
-        </w:tabs>
-        <w:ind w:left="1620" w:hanging="900"/>
-        <w:jc w:val="left"/>
-      </w:pPr>
-      <w:r>
-        <w:tab/>
-      </w:r>
-      <w:r>
-        <w:t>Name:</w:t>
-      </w:r>
-      <w:r>
-        <w:tab/>
-        <w:t>{mpoaAgents[1].name.length&gt;1 ? mpoaAgents[1].name : blankLine}</w:t>
-      </w:r>
-    </w:p>
-    <w:p>
-      <w:pPr>
-        <w:pStyle w:val="TextHeading3"/>
-        <w:keepNext/>
-        <w:keepLines/>
-        <w:widowControl w:val="0"/>
-        <w:tabs>
-          <w:tab w:val="left" w:pos="2520"/>
-        </w:tabs>
-        <w:ind w:left="1620" w:hanging="900"/>
-        <w:jc w:val="left"/>
-        <w:rPr>
-          <w:u w:val="single"/>
-        </w:rPr>
-      </w:pPr>
-      <w:r>
-        <w:tab/>
-        <w:t>Address: {mpoaAgents[1].address.length&gt;1 ? mpoaAgents[1].address : blankLine}</w:t>
-      </w:r>
-    </w:p>
-    <w:p>
-      <w:pPr>
-        <w:pStyle w:val="TextHeading3"/>
-        <w:keepNext/>
-        <w:keepLines/>
-        <w:widowControl w:val="0"/>
-        <w:tabs>
-          <w:tab w:val="left" w:pos="2520"/>
-        </w:tabs>
-        <w:spacing w:after="120"/>
-        <w:ind w:left="1620" w:hanging="900"/>
-        <w:jc w:val="left"/>
-      </w:pPr>
-      <w:r>
-        <w:tab/>
-        <w:t xml:space="preserve">Phone: </w:t>
-      </w:r>
-      <w:r>
-        <w:t xml:space="preserve"> </w:t>
-      </w:r>
-      <w:r>
-        <w:t xml:space="preserve">  </w:t>
-      </w:r>
-      <w:r>
-        <w:t>{mpoaAgents[1].phone.length&gt;1 ? mpoaAgents[1].phone: blankLine}</w:t>
-      </w:r>
-    </w:p>
-    <w:p>
-      <w:pPr>
-        <w:pStyle w:val="TextHeading3"/>
-        <w:widowControl w:val="0"/>
-        <w:tabs>
-          <w:tab w:val="left" w:pos="2520"/>
-        </w:tabs>
-        <w:ind w:left="1620" w:hanging="900"/>
-      </w:pPr>
-    </w:p>
-    <w:p>
-      <w:pPr>
-        <w:pStyle w:val="TextHeading3"/>
-        <w:keepNext/>
-        <w:keepLines/>
-        <w:widowControl w:val="0"/>
-        <w:ind w:left="1350" w:hanging="630"/>
-        <w:rPr>
-          <w:u w:val="single"/>
-        </w:rPr>
-      </w:pPr>
-      <w:r>
-        <w:lastRenderedPageBreak/>
-        <w:t>C.</w:t>
-      </w:r>
-      <w:r>
-        <w:tab/>
-      </w:r>
-      <w:r>
-        <w:rPr>
-          <w:u w:val="single"/>
-        </w:rPr>
-        <w:t xml:space="preserve">Third </w:t>
-      </w:r>
-      <w:r>
-        <w:rPr>
-          <w:u w:val="single"/>
-        </w:rPr>
-        <w:t>Alternate Agent:</w:t>
-      </w:r>
-    </w:p>
-    <w:p>
-      <w:pPr>
-        <w:pStyle w:val="TextHeading3"/>
-        <w:keepNext/>
-        <w:keepLines/>
-        <w:widowControl w:val="0"/>
-        <w:tabs>
-          <w:tab w:val="left" w:pos="2520"/>
-        </w:tabs>
-        <w:ind w:left="1620" w:hanging="900"/>
-        <w:jc w:val="left"/>
-      </w:pPr>
-      <w:r>
-        <w:tab/>
-      </w:r>
-      <w:r>
-        <w:t>Name:</w:t>
-      </w:r>
-      <w:r>
-        <w:tab/>
-        <w:t>{mpoaAgents[2].name.length&gt;1 ? mpoaAgents[2].name : blankLine}</w:t>
-      </w:r>
-    </w:p>
-    <w:p>
-      <w:pPr>
-        <w:pStyle w:val="TextHeading3"/>
-        <w:keepNext/>
-        <w:keepLines/>
-        <w:widowControl w:val="0"/>
-        <w:tabs>
-          <w:tab w:val="left" w:pos="2520"/>
-        </w:tabs>
-        <w:ind w:left="1620" w:hanging="900"/>
-        <w:jc w:val="left"/>
-        <w:rPr>
-          <w:u w:val="single"/>
-        </w:rPr>
-      </w:pPr>
-      <w:r>
-        <w:tab/>
-        <w:t>Address: {mpoaAgents[2].address.length&gt;1 ? mpoaAgents[2].address : blankLine}</w:t>
-      </w:r>
-    </w:p>
-    <w:p>
-      <w:pPr>
-        <w:pStyle w:val="TextHeading3"/>
-        <w:keepNext/>
-        <w:keepLines/>
-        <w:widowControl w:val="0"/>
-        <w:tabs>
-          <w:tab w:val="left" w:pos="2520"/>
-        </w:tabs>
-        <w:ind w:left="1620" w:hanging="900"/>
-      </w:pPr>
-      <w:r>
-        <w:tab/>
-        <w:t xml:space="preserve">Phone: </w:t>
-      </w:r>
-      <w:r>
-        <w:t xml:space="preserve"> </w:t>
-      </w:r>
-      <w:r>
-        <w:t xml:space="preserve">  </w:t>
-      </w:r>
-      <w:r>
-        <w:t>{mpoaAgents[2].phone.length&gt;1 ? mpoaAgents[2].phone: blankLine}</w:t>
-      </w:r>
-    </w:p>
-    <w:p>
-      <w:pPr>
-        <w:pStyle w:val="TextHeading3"/>
-        <w:widowControl w:val="0"/>
-        <w:tabs>
-          <w:tab w:val="right" w:pos="2160"/>
-          <w:tab w:val="left" w:pos="2340"/>
-        </w:tabs>
-        <w:ind w:left="1350" w:hanging="630"/>
+        <w:ind w:firstLine="720"/>
       </w:pPr>
     </w:p>
     <w:p>
@@ -612,6 +466,7 @@
         <w:widowControl w:val="0"/>
       </w:pPr>
       <w:r>
+        <w:lastRenderedPageBreak/>
         <w:t>The following individuals or institutions have signed copies:</w:t>
       </w:r>
     </w:p>
@@ -783,24 +638,27 @@
         <w:pStyle w:val="TextHeading2"/>
       </w:pPr>
       <w:r>
+        <w:t>Your agent is obligated to follow your instructions when making decisions on your behalf. Unless you state otherwise, your agent has the same authority to make decisions about your health care as you would have if you were able to make health care decisions for yourself.</w:t>
+      </w:r>
+    </w:p>
+    <w:p>
+      <w:pPr>
+        <w:pStyle w:val="TextHeading2"/>
+      </w:pPr>
+      <w:r>
+        <w:t>It is important that you discuss this document with your physician or other health care provider before you sign the document to ensure that you understand the nature and range of decisions that may be made on your behalf. If you do not have a physician, you should talk with someone else who is knowledgeable about these issues and can answer your questions. You do not need a lawyer’s assistance to complete this document, but if there is anything in this document that you do not understand, you should ask a lawyer to explain it to you.</w:t>
+      </w:r>
+    </w:p>
+    <w:p>
+      <w:pPr>
+        <w:pStyle w:val="TextHeading2"/>
+      </w:pPr>
+      <w:r>
+        <w:t xml:space="preserve">The person you appoint as agent should be someone you know and trust. The person must be 18 years of age or older or a person under 18 years of age who has had the disabilities of minority removed. If you appoint your health or residential care provider (e.g., your physician or an employee of a home health agency, hospital, nursing facility, or residential care facility, other than </w:t>
+      </w:r>
+      <w:r>
         <w:lastRenderedPageBreak/>
-        <w:t>Your agent is obligated to follow your instructions when making decisions on your behalf. Unless you state otherwise, your agent has the same authority to make decisions about your health care as you would have if you were able to make health care decisions for yourself.</w:t>
-      </w:r>
-    </w:p>
-    <w:p>
-      <w:pPr>
-        <w:pStyle w:val="TextHeading2"/>
-      </w:pPr>
-      <w:r>
-        <w:t>It is important that you discuss this document with your physician or other health care provider before you sign the document to ensure that you understand the nature and range of decisions that may be made on your behalf. If you do not have a physician, you should talk with someone else who is knowledgeable about these issues and can answer your questions. You do not need a lawyer’s assistance to complete this document, but if there is anything in this document that you do not understand, you should ask a lawyer to explain it to you.</w:t>
-      </w:r>
-    </w:p>
-    <w:p>
-      <w:pPr>
-        <w:pStyle w:val="TextHeading2"/>
-      </w:pPr>
-      <w:r>
-        <w:t>The person you appoint as agent should be someone you know and trust. The person must be 18 years of age or older or a person under 18 years of age who has had the disabilities of minority removed. If you appoint your health or residential care provider (e.g., your physician or an employee of a home health agency, hospital, nursing facility, or residential care facility, other than a relative), that person has to choose between acting as your agent or as your health or residential care provider; the law does not allow a person to serve as both at the same time.</w:t>
+        <w:t>a relative), that person has to choose between acting as your agent or as your health or residential care provider; the law does not allow a person to serve as both at the same time.</w:t>
       </w:r>
     </w:p>
     <w:p>
@@ -957,7 +815,6 @@
         <w:pStyle w:val="TextHeading3"/>
       </w:pPr>
       <w:r>
-        <w:lastRenderedPageBreak/>
         <w:t xml:space="preserve">(5) </w:t>
       </w:r>
       <w:r>
@@ -1027,6 +884,7 @@
         </w:tabs>
       </w:pPr>
       <w:r>
+        <w:lastRenderedPageBreak/>
         <w:t>I sign my name to this medical power of attorney on _______ day of __________________, 20_____ at ___________________ (City), Texas.</w:t>
       </w:r>
     </w:p>
@@ -1050,7 +908,15 @@
         <w:jc w:val="both"/>
       </w:pPr>
       <w:r>
-        <w:t>{clientName}</w:t>
+        <w:t>{</w:t>
+      </w:r>
+      <w:proofErr w:type="spellStart"/>
+      <w:r>
+        <w:t>clientName</w:t>
+      </w:r>
+      <w:proofErr w:type="spellEnd"/>
+      <w:r>
+        <w:t>}</w:t>
       </w:r>
     </w:p>
     <w:p>
@@ -1136,7 +1002,15 @@
         <w:t xml:space="preserve">COUNTY OF </w:t>
       </w:r>
       <w:r>
-        <w:t>{notaryCounty}</w:t>
+        <w:t>{</w:t>
+      </w:r>
+      <w:proofErr w:type="spellStart"/>
+      <w:r>
+        <w:t>notaryCounty</w:t>
+      </w:r>
+      <w:proofErr w:type="spellEnd"/>
+      <w:r>
+        <w:t>}</w:t>
       </w:r>
       <w:r>
         <w:tab/>
@@ -1154,7 +1028,15 @@
         <w:t xml:space="preserve">This document was acknowledged before me on ______________________, 20___ by </w:t>
       </w:r>
       <w:r>
-        <w:t>{clientName}</w:t>
+        <w:t>{</w:t>
+      </w:r>
+      <w:proofErr w:type="spellStart"/>
+      <w:r>
+        <w:t>clientName</w:t>
+      </w:r>
+      <w:proofErr w:type="spellEnd"/>
+      <w:r>
+        <w:t>}</w:t>
       </w:r>
       <w:r>
         <w:t>.</w:t>
@@ -1271,7 +1153,15 @@
       <w:t xml:space="preserve">of </w:t>
     </w:r>
     <w:r>
-      <w:t>{clientName}</w:t>
+      <w:t>{</w:t>
+    </w:r>
+    <w:proofErr w:type="spellStart"/>
+    <w:r>
+      <w:t>clientName</w:t>
+    </w:r>
+    <w:proofErr w:type="spellEnd"/>
+    <w:r>
+      <w:t>}</w:t>
     </w:r>
   </w:p>
   <w:p>

</xml_diff>